<commit_message>
Add some chinese version of documents
</commit_message>
<xml_diff>
--- a/doc/Software Requirements Specification.docx
+++ b/doc/Software Requirements Specification.docx
@@ -1775,20 +1775,22 @@
       </w:r>
     </w:p>
     <w:p>
-      <w:pPr>
+      <w:r>
         <w:rPr>
           <w:rFonts w:hint="eastAsia"/>
         </w:rPr>
-      </w:pPr>
-      <w:r>
+        <w:t>A</w:t>
+      </w:r>
+      <w:r>
+        <w:t>nd this document is for software engineering practice.</w:t>
+      </w:r>
+    </w:p>
+    <w:p>
+      <w:pPr>
         <w:rPr>
           <w:rFonts w:hint="eastAsia"/>
         </w:rPr>
-        <w:t>A</w:t>
-      </w:r>
-      <w:r>
-        <w:t>nd this document is for software engineering practice.</w:t>
-      </w:r>
+      </w:pPr>
     </w:p>
     <w:p>
       <w:pPr>
@@ -2028,6 +2030,7 @@
       <w:bookmarkStart w:id="14" w:name="_Toc439994670"/>
       <w:bookmarkStart w:id="15" w:name="_Toc25319675"/>
       <w:r>
+        <w:lastRenderedPageBreak/>
         <w:t>Product Scope</w:t>
       </w:r>
       <w:bookmarkEnd w:id="14"/>
@@ -2057,7 +2060,6 @@
         <w:pStyle w:val="template"/>
       </w:pPr>
       <w:r>
-        <w:lastRenderedPageBreak/>
         <w:t>&lt;Provide a short description of the software being specified and its purpose, including relevant benefits, objectives, and goals. Relate the software to corporate goals or business strategies. If a separate vision and scope document is available, refer to it rather than duplicating its contents here.&gt;</w:t>
       </w:r>
     </w:p>
@@ -2191,6 +2193,7 @@
           <w:szCs w:val="22"/>
         </w:rPr>
       </w:pPr>
+      <w:proofErr w:type="gramStart"/>
       <w:r>
         <w:rPr>
           <w:rFonts w:ascii="Arial" w:hAnsi="Arial" w:cs="Arial"/>
@@ -2205,7 +2208,16 @@
           <w:sz w:val="22"/>
           <w:szCs w:val="22"/>
         </w:rPr>
-        <w:t>(Called the system’s context in the </w:t>
+        <w:t>(</w:t>
+      </w:r>
+      <w:proofErr w:type="gramEnd"/>
+      <w:r>
+        <w:rPr>
+          <w:rFonts w:ascii="Arial" w:hAnsi="Arial" w:cs="Arial"/>
+          <w:sz w:val="22"/>
+          <w:szCs w:val="22"/>
+        </w:rPr>
+        <w:t>Called the system’s context in the </w:t>
       </w:r>
       <w:r>
         <w:rPr>
@@ -2388,7 +2400,17 @@
           <w:sz w:val="22"/>
           <w:szCs w:val="22"/>
         </w:rPr>
-        <w:t>Use the UML to create labeled actor icons for each user class. Create actor icons for each class of user. Create actor icons for each external system with which your system will interface. An external clock that sends periodic messages to the system is an actor, for example. Create entities for (the parts of) your system to provide a clear explanation of the environment of your system. Use lines to show which units are related and which are not. Label these relationships. In this section, provide descriptions of the external interfaces (represented by actors).</w:t>
+        <w:t xml:space="preserve">Use the UML to create labeled actor icons for each user class. Create actor icons for each class of user. Create actor icons for each external system with which your system will interface. An external clock that sends periodic messages to the system is an actor, for example. Create entities for (the parts of) your system to provide a clear explanation of the environment of your system. Use lines to </w:t>
+      </w:r>
+      <w:r>
+        <w:rPr>
+          <w:rFonts w:ascii="Arial" w:hAnsi="Arial" w:cs="Arial"/>
+          <w:spacing w:val="-3"/>
+          <w:sz w:val="22"/>
+          <w:szCs w:val="22"/>
+        </w:rPr>
+        <w:lastRenderedPageBreak/>
+        <w:t>show which units are related and which are not. Label these relationships. In this section, provide descriptions of the external interfaces (represented by actors).</w:t>
       </w:r>
       <w:r>
         <w:t>&gt;</w:t>
@@ -2450,7 +2472,6 @@
           <w:sz w:val="26"/>
           <w:szCs w:val="26"/>
         </w:rPr>
-        <w:lastRenderedPageBreak/>
         <w:t>UML Class diagram / Composite Structure Diagram</w:t>
       </w:r>
       <w:r>
@@ -2965,6 +2986,7 @@
           <w:sz w:val="22"/>
           <w:szCs w:val="22"/>
         </w:rPr>
+        <w:lastRenderedPageBreak/>
         <w:t> </w:t>
       </w:r>
     </w:p>
@@ -3045,7 +3067,6 @@
           <w:sz w:val="22"/>
           <w:szCs w:val="22"/>
         </w:rPr>
-        <w:lastRenderedPageBreak/>
         <w:t>Initial Step-By-Step Description</w:t>
       </w:r>
     </w:p>
@@ -3612,7 +3633,17 @@
           <w:sz w:val="22"/>
           <w:szCs w:val="22"/>
         </w:rPr>
-        <w:t>This section includes constraints such as minimum memory requirements, regulatory policies, timing considerations, reliability and standards such as process or documentation standards. Remember that </w:t>
+        <w:t xml:space="preserve">This section includes constraints such as minimum memory requirements, regulatory policies, timing considerations, reliability and standards such as process or documentation standards. Remember </w:t>
+      </w:r>
+      <w:r>
+        <w:rPr>
+          <w:rFonts w:ascii="Arial" w:hAnsi="Arial" w:cs="Arial"/>
+          <w:spacing w:val="-3"/>
+          <w:sz w:val="22"/>
+          <w:szCs w:val="22"/>
+        </w:rPr>
+        <w:lastRenderedPageBreak/>
+        <w:t>that </w:t>
       </w:r>
       <w:r>
         <w:rPr>
@@ -4937,7 +4968,6 @@
           <w:sz w:val="22"/>
           <w:szCs w:val="22"/>
         </w:rPr>
-        <w:lastRenderedPageBreak/>
         <w:t>In the Basic Path, repetition can be indicated as follows:</w:t>
       </w:r>
     </w:p>
@@ -5377,6 +5407,7 @@
       <w:bookmarkStart w:id="34" w:name="_Toc439994692"/>
       <w:bookmarkStart w:id="35" w:name="_Toc25319688"/>
       <w:r>
+        <w:lastRenderedPageBreak/>
         <w:t>Security Requirements</w:t>
       </w:r>
       <w:bookmarkEnd w:id="34"/>
@@ -5387,11 +5418,7 @@
         <w:pStyle w:val="template"/>
       </w:pPr>
       <w:r>
-        <w:t xml:space="preserve">&lt;Specify any requirements regarding security or privacy issues surrounding use of the product or protection of the data used or created by the product. Define any user identity authentication </w:t>
-      </w:r>
-      <w:r>
-        <w:lastRenderedPageBreak/>
-        <w:t>requirements. Refer to any external policies or regulations containing security issues that affect the product. Define any security or privacy certifications that must be satisfied.&gt;</w:t>
+        <w:t>&lt;Specify any requirements regarding security or privacy issues surrounding use of the product or protection of the data used or created by the product. Define any user identity authentication requirements. Refer to any external policies or regulations containing security issues that affect the product. Define any security or privacy certifications that must be satisfied.&gt;</w:t>
       </w:r>
     </w:p>
     <w:p>

</xml_diff>